<commit_message>
buổi t2 ngày 08/09/2025
</commit_message>
<xml_diff>
--- a/lý thuyết/lythuyetphp.docx
+++ b/lý thuyết/lythuyetphp.docx
@@ -78,10 +78,7 @@
     </w:p>
     <w:p>
       <w:r>
-        <w:t xml:space="preserve">2. </w:t>
-      </w:r>
-      <w:r>
-        <w:t>Truy cập và thao tác phần tử</w:t>
+        <w:t>2. Truy cập và thao tác phần tử</w:t>
       </w:r>
     </w:p>
     <w:p>
@@ -158,10 +155,7 @@
     </w:p>
     <w:p>
       <w:r>
-        <w:t xml:space="preserve">3. </w:t>
-      </w:r>
-      <w:r>
-        <w:t>Sắp xếp mảng</w:t>
+        <w:t>3. Sắp xếp mảng</w:t>
       </w:r>
     </w:p>
     <w:p>
@@ -250,10 +244,7 @@
     </w:p>
     <w:p>
       <w:r>
-        <w:t xml:space="preserve">4. </w:t>
-      </w:r>
-      <w:r>
-        <w:t>Tìm kiếm và lọc</w:t>
+        <w:t>4. Tìm kiếm và lọc</w:t>
       </w:r>
     </w:p>
     <w:p>
@@ -294,10 +285,7 @@
     </w:p>
     <w:p>
       <w:r>
-        <w:t xml:space="preserve">5. </w:t>
-      </w:r>
-      <w:r>
-        <w:t>Tìm kiếm và lọc</w:t>
+        <w:t>5. Tìm kiếm và lọc</w:t>
       </w:r>
     </w:p>
     <w:p>
@@ -339,10 +327,7 @@
     <w:p>
       <w:r>
         <w:lastRenderedPageBreak/>
-        <w:t xml:space="preserve">6. </w:t>
-      </w:r>
-      <w:r>
-        <w:t>Lấy key và value</w:t>
+        <w:t>6. Lấy key và value</w:t>
       </w:r>
     </w:p>
     <w:p>
@@ -371,10 +356,7 @@
     </w:p>
     <w:p>
       <w:r>
-        <w:t xml:space="preserve">7. </w:t>
-      </w:r>
-      <w:r>
-        <w:t>Ánh xạ và xử lý</w:t>
+        <w:t>7. Ánh xạ và xử lý</w:t>
       </w:r>
     </w:p>
     <w:p>
@@ -415,10 +397,7 @@
     </w:p>
     <w:p>
       <w:r>
-        <w:t xml:space="preserve">8. </w:t>
-      </w:r>
-      <w:r>
-        <w:t>Các hàm tiện ích khác</w:t>
+        <w:t>8. Các hàm tiện ích khác</w:t>
       </w:r>
     </w:p>
     <w:p>
@@ -501,12 +480,238 @@
       </w:r>
     </w:p>
     <w:p>
+      <w:r>
+        <w:rPr>
+          <w:b/>
+          <w:bCs/>
+        </w:rPr>
+        <w:t xml:space="preserve">array_key_exists($key, $array): </w:t>
+      </w:r>
+      <w:r>
+        <w:t>kiểm tra khóa $value có tồn tại trong mảng không, nếu có trả về true</w:t>
+      </w:r>
+    </w:p>
+    <w:p>
       <w:pPr>
         <w:rPr>
           <w:b/>
           <w:bCs/>
         </w:rPr>
       </w:pPr>
+      <w:r>
+        <w:rPr>
+          <w:b/>
+          <w:bCs/>
+        </w:rPr>
+        <w:t xml:space="preserve">implode($str, $array): </w:t>
+      </w:r>
+      <w:r>
+        <w:t xml:space="preserve">chuyển các giá trị của mảng thành một chuỗi bao gồm các phần tử cách nhau bởi kí tự </w:t>
+      </w:r>
+      <w:r>
+        <w:rPr>
+          <w:b/>
+          <w:bCs/>
+        </w:rPr>
+        <w:t>$str</w:t>
+      </w:r>
+    </w:p>
+    <w:p>
+      <w:r>
+        <w:rPr>
+          <w:b/>
+          <w:bCs/>
+        </w:rPr>
+        <w:t xml:space="preserve">explore($delimiter, $str): </w:t>
+      </w:r>
+      <w:r>
+        <w:t xml:space="preserve">chuyển chuỗi thành mảng, tách chuỗi dựa vào </w:t>
+      </w:r>
+      <w:r>
+        <w:rPr>
+          <w:b/>
+          <w:bCs/>
+        </w:rPr>
+        <w:t>$delimiter</w:t>
+      </w:r>
+    </w:p>
+    <w:p>
+      <w:r>
+        <w:t>9. Truy xuất phần tử của mảng</w:t>
+      </w:r>
+    </w:p>
+    <w:p>
+      <w:r>
+        <w:rPr>
+          <w:b/>
+          <w:bCs/>
+        </w:rPr>
+        <w:t>c</w:t>
+      </w:r>
+      <w:r>
+        <w:rPr>
+          <w:b/>
+          <w:bCs/>
+        </w:rPr>
+        <w:t xml:space="preserve">urrent($array): </w:t>
+      </w:r>
+      <w:r>
+        <w:t>truy xuất phần tử hiện tại của mảng</w:t>
+      </w:r>
+    </w:p>
+    <w:p>
+      <w:r>
+        <w:rPr>
+          <w:b/>
+          <w:bCs/>
+        </w:rPr>
+        <w:t>e</w:t>
+      </w:r>
+      <w:r>
+        <w:rPr>
+          <w:b/>
+          <w:bCs/>
+        </w:rPr>
+        <w:t xml:space="preserve">nd($array): </w:t>
+      </w:r>
+      <w:r>
+        <w:t>truy xuất phần tử cuối của mảng</w:t>
+      </w:r>
+    </w:p>
+    <w:p>
+      <w:r>
+        <w:rPr>
+          <w:b/>
+          <w:bCs/>
+        </w:rPr>
+        <w:t>n</w:t>
+      </w:r>
+      <w:r>
+        <w:rPr>
+          <w:b/>
+          <w:bCs/>
+        </w:rPr>
+        <w:t xml:space="preserve">ext($array): </w:t>
+      </w:r>
+      <w:r>
+        <w:t>truy xuất phần tử sau phần tử hiện tại</w:t>
+      </w:r>
+    </w:p>
+    <w:p>
+      <w:r>
+        <w:rPr>
+          <w:b/>
+          <w:bCs/>
+        </w:rPr>
+        <w:t>p</w:t>
+      </w:r>
+      <w:r>
+        <w:rPr>
+          <w:b/>
+          <w:bCs/>
+        </w:rPr>
+        <w:t xml:space="preserve">rev($array): </w:t>
+      </w:r>
+      <w:r>
+        <w:t>truy xuất phần tử trước phần tử hiện tại</w:t>
+      </w:r>
+    </w:p>
+    <w:p>
+      <w:r>
+        <w:rPr>
+          <w:b/>
+          <w:bCs/>
+        </w:rPr>
+        <w:t>r</w:t>
+      </w:r>
+      <w:r>
+        <w:rPr>
+          <w:b/>
+          <w:bCs/>
+        </w:rPr>
+        <w:t xml:space="preserve">eset($array): </w:t>
+      </w:r>
+      <w:r>
+        <w:t>quay về vị trí phần tử đầu tiên trong mảng.</w:t>
+      </w:r>
+    </w:p>
+    <w:p>
+      <w:r>
+        <w:t>10. Các trường hợp so sánh giữa hai mảng</w:t>
+      </w:r>
+    </w:p>
+    <w:p>
+      <w:r>
+        <w:t>TH1: So sánh khác nhau (array_diff):</w:t>
+      </w:r>
+    </w:p>
+    <w:p>
+      <w:r>
+        <w:rPr>
+          <w:b/>
+          <w:bCs/>
+        </w:rPr>
+        <w:t>a</w:t>
+      </w:r>
+      <w:r>
+        <w:rPr>
+          <w:b/>
+          <w:bCs/>
+        </w:rPr>
+        <w:t>rray.diff($a1, $a2,…):</w:t>
+      </w:r>
+      <w:r>
+        <w:t xml:space="preserve"> </w:t>
+      </w:r>
+      <w:r>
+        <w:t>trả về những phần tử của mảng thứ nhất mà không tồn tại trong các mảng còn lại.</w:t>
+      </w:r>
+      <w:r>
+        <w:t xml:space="preserve"> (aray_diff_key – So sánh dựa vào key)</w:t>
+      </w:r>
+    </w:p>
+    <w:p/>
+    <w:p>
+      <w:r>
+        <w:lastRenderedPageBreak/>
+        <w:t>TH2: So sánh giống nhau</w:t>
+      </w:r>
+    </w:p>
+    <w:p>
+      <w:r>
+        <w:rPr>
+          <w:b/>
+          <w:bCs/>
+        </w:rPr>
+        <w:t xml:space="preserve">array_intersect($a1, $a2,…): </w:t>
+      </w:r>
+      <w:r>
+        <w:t>trả về một mảng bao gồm các phần tử giống nhau về giá trị giữa 2 mảng $a1 và $a2</w:t>
+      </w:r>
+    </w:p>
+    <w:p>
+      <w:r>
+        <w:rPr>
+          <w:b/>
+          <w:bCs/>
+        </w:rPr>
+        <w:t xml:space="preserve">array_intersect_key($a1, $a2,…): </w:t>
+      </w:r>
+      <w:r>
+        <w:t>trả về một mảng các phần tử giống nhau về 2 khóa giữa 2 mảng</w:t>
+      </w:r>
+    </w:p>
+    <w:p>
+      <w:r>
+        <w:rPr>
+          <w:b/>
+          <w:bCs/>
+        </w:rPr>
+        <w:t xml:space="preserve">array_intersect_assos($a1, $a2,…): </w:t>
+      </w:r>
+      <w:r>
+        <w:t>trả về một mảng bao gồm các phần tử giống nhau về khóa và giá trị giữa 2 mảng</w:t>
+      </w:r>
     </w:p>
     <w:sectPr>
       <w:pgSz w:w="12240" w:h="15840"/>

</xml_diff>